<commit_message>
UKPL Update and correction
</commit_message>
<xml_diff>
--- a/SKS-Service-Manager/umowy/ukpl.docx
+++ b/SKS-Service-Manager/umowy/ukpl.docx
@@ -604,15 +604,31 @@
           <w:sz w:val="22"/>
           <w:szCs w:val="22"/>
         </w:rPr>
-        <w:t xml:space="preserve">, na który składają się: </w:t>
-      </w:r>
-      <w:r>
-        <w:rPr>
-          <w:rFonts w:ascii="Times New Roman" w:hAnsi="Times New Roman" w:cs="Times New Roman"/>
-          <w:sz w:val="22"/>
-          <w:szCs w:val="22"/>
-        </w:rPr>
-        <w:t xml:space="preserve">#[przedmiot-wartosc-odestki] zł </w:t>
+        <w:t>, na który składają się</w:t>
+      </w:r>
+      <w:r>
+        <w:rPr>
+          <w:rFonts w:ascii="Times New Roman" w:hAnsi="Times New Roman" w:cs="Times New Roman"/>
+          <w:sz w:val="22"/>
+          <w:szCs w:val="22"/>
+        </w:rPr>
+        <w:t xml:space="preserve"> </w:t>
+      </w:r>
+      <w:r>
+        <w:rPr>
+          <w:rFonts w:ascii="Times New Roman" w:hAnsi="Times New Roman" w:cs="Times New Roman"/>
+          <w:sz w:val="22"/>
+          <w:szCs w:val="22"/>
+        </w:rPr>
+        <w:t>#[przedmiot-wartosc-odestki]</w:t>
+      </w:r>
+      <w:r>
+        <w:rPr>
+          <w:rFonts w:ascii="Times New Roman" w:hAnsi="Times New Roman" w:cs="Times New Roman"/>
+          <w:sz w:val="22"/>
+          <w:szCs w:val="22"/>
+        </w:rPr>
+        <w:t xml:space="preserve"> zł </w:t>
       </w:r>
       <w:r>
         <w:rPr>
@@ -793,7 +809,23 @@
           <w:sz w:val="22"/>
           <w:szCs w:val="22"/>
         </w:rPr>
-        <w:t>W przypadku braku zapłaty Całkowitej kwoty do spłaty w terminie, Pożyczkobiorca może w ciągu kolejnych 30 dni tj. do dnia</w:t>
+        <w:t xml:space="preserve">W przypadku braku zapłaty Całkowitej kwoty do spłaty w terminie, Pożyczkobiorca może w ciągu kolejnych </w:t>
+      </w:r>
+      <w:r>
+        <w:rPr>
+          <w:rFonts w:ascii="Times New Roman" w:hAnsi="Times New Roman" w:cs="Times New Roman"/>
+          <w:sz w:val="22"/>
+          <w:szCs w:val="22"/>
+        </w:rPr>
+        <w:t>23</w:t>
+      </w:r>
+      <w:r>
+        <w:rPr>
+          <w:rFonts w:ascii="Times New Roman" w:hAnsi="Times New Roman" w:cs="Times New Roman"/>
+          <w:sz w:val="22"/>
+          <w:szCs w:val="22"/>
+        </w:rPr>
+        <w:t xml:space="preserve"> dni tj. do dnia</w:t>
       </w:r>
       <w:r>
         <w:rPr>
@@ -809,7 +841,7 @@
           <w:sz w:val="22"/>
           <w:szCs w:val="22"/>
         </w:rPr>
-        <w:t>#[przedmiot-data-odbioru+30]</w:t>
+        <w:t>#[przedmiot-data-odbioru+23]</w:t>
       </w:r>
       <w:r>
         <w:rPr>
@@ -1767,7 +1799,35 @@
                                 <w:sz w:val="18"/>
                                 <w:szCs w:val="18"/>
                               </w:rPr>
-                              <w:t>----------------------------</w:t>
+                              <w:t>--</w:t>
+                            </w:r>
+                            <w:r>
+                              <w:rPr>
+                                <w:sz w:val="18"/>
+                                <w:szCs w:val="18"/>
+                              </w:rPr>
+                              <w:t>--</w:t>
+                            </w:r>
+                            <w:r>
+                              <w:rPr>
+                                <w:sz w:val="18"/>
+                                <w:szCs w:val="18"/>
+                              </w:rPr>
+                              <w:t>------</w:t>
+                            </w:r>
+                            <w:r>
+                              <w:rPr>
+                                <w:sz w:val="18"/>
+                                <w:szCs w:val="18"/>
+                              </w:rPr>
+                              <w:t>----</w:t>
+                            </w:r>
+                            <w:r>
+                              <w:rPr>
+                                <w:sz w:val="18"/>
+                                <w:szCs w:val="18"/>
+                              </w:rPr>
+                              <w:t>--------------------</w:t>
                             </w:r>
                             <w:r>
                               <w:rPr>
@@ -1817,7 +1877,35 @@
                           <w:sz w:val="18"/>
                           <w:szCs w:val="18"/>
                         </w:rPr>
-                        <w:t>----------------------------</w:t>
+                        <w:t>--</w:t>
+                      </w:r>
+                      <w:r>
+                        <w:rPr>
+                          <w:sz w:val="18"/>
+                          <w:szCs w:val="18"/>
+                        </w:rPr>
+                        <w:t>--</w:t>
+                      </w:r>
+                      <w:r>
+                        <w:rPr>
+                          <w:sz w:val="18"/>
+                          <w:szCs w:val="18"/>
+                        </w:rPr>
+                        <w:t>------</w:t>
+                      </w:r>
+                      <w:r>
+                        <w:rPr>
+                          <w:sz w:val="18"/>
+                          <w:szCs w:val="18"/>
+                        </w:rPr>
+                        <w:t>----</w:t>
+                      </w:r>
+                      <w:r>
+                        <w:rPr>
+                          <w:sz w:val="18"/>
+                          <w:szCs w:val="18"/>
+                        </w:rPr>
+                        <w:t>--------------------</w:t>
                       </w:r>
                       <w:r>
                         <w:rPr>
@@ -1894,7 +1982,21 @@
                                 <w:sz w:val="18"/>
                                 <w:szCs w:val="18"/>
                               </w:rPr>
-                              <w:t>-------------------------</w:t>
+                              <w:t>----------------</w:t>
+                            </w:r>
+                            <w:r>
+                              <w:rPr>
+                                <w:sz w:val="18"/>
+                                <w:szCs w:val="18"/>
+                              </w:rPr>
+                              <w:t>----</w:t>
+                            </w:r>
+                            <w:r>
+                              <w:rPr>
+                                <w:sz w:val="18"/>
+                                <w:szCs w:val="18"/>
+                              </w:rPr>
+                              <w:t>---------</w:t>
                             </w:r>
                             <w:r>
                               <w:rPr>
@@ -1939,7 +2041,21 @@
                           <w:sz w:val="18"/>
                           <w:szCs w:val="18"/>
                         </w:rPr>
-                        <w:t>-------------------------</w:t>
+                        <w:t>----------------</w:t>
+                      </w:r>
+                      <w:r>
+                        <w:rPr>
+                          <w:sz w:val="18"/>
+                          <w:szCs w:val="18"/>
+                        </w:rPr>
+                        <w:t>----</w:t>
+                      </w:r>
+                      <w:r>
+                        <w:rPr>
+                          <w:sz w:val="18"/>
+                          <w:szCs w:val="18"/>
+                        </w:rPr>
+                        <w:t>---------</w:t>
                       </w:r>
                       <w:r>
                         <w:rPr>
@@ -2088,7 +2204,7 @@
           <w:sz w:val="22"/>
           <w:szCs w:val="22"/>
         </w:rPr>
-        <w:t xml:space="preserve">#[przedmiot-oplata-opoznienia] </w:t>
+        <w:t xml:space="preserve">#[przedmiot-oplata-dziennie] </w:t>
       </w:r>
       <w:r>
         <w:rPr>
@@ -2174,15 +2290,15 @@
         <mc:AlternateContent>
           <mc:Choice Requires="wps">
             <w:drawing>
-              <wp:anchor distT="45720" distB="45720" distL="114300" distR="114300" simplePos="0" relativeHeight="251659264" behindDoc="0" locked="0" layoutInCell="1" allowOverlap="1" wp14:anchorId="7F6D59CC" wp14:editId="5F20C001">
+              <wp:anchor distT="45720" distB="45720" distL="114300" distR="114300" simplePos="0" relativeHeight="251659264" behindDoc="0" locked="0" layoutInCell="1" allowOverlap="1" wp14:anchorId="7F6D59CC" wp14:editId="728536F7">
                 <wp:simplePos x="0" y="0"/>
                 <wp:positionH relativeFrom="margin">
                   <wp:posOffset>3276600</wp:posOffset>
                 </wp:positionH>
                 <wp:positionV relativeFrom="paragraph">
-                  <wp:posOffset>135890</wp:posOffset>
+                  <wp:posOffset>134620</wp:posOffset>
                 </wp:positionV>
-                <wp:extent cx="3352165" cy="2819400"/>
+                <wp:extent cx="3352165" cy="2458085"/>
                 <wp:effectExtent l="0" t="0" r="635" b="0"/>
                 <wp:wrapSquare wrapText="bothSides"/>
                 <wp:docPr id="217" name="Pole tekstowe 2"/>
@@ -2198,7 +2314,7 @@
                       <wps:spPr bwMode="auto">
                         <a:xfrm>
                           <a:off x="0" y="0"/>
-                          <a:ext cx="3352165" cy="2819400"/>
+                          <a:ext cx="3352165" cy="2458085"/>
                         </a:xfrm>
                         <a:prstGeom prst="rect">
                           <a:avLst/>
@@ -2268,11 +2384,7 @@
           </mc:Choice>
           <mc:Fallback>
             <w:pict>
-              <v:shapetype w14:anchorId="7F6D59CC" id="_x0000_t202" coordsize="21600,21600" o:spt="202" path="m,l,21600r21600,l21600,xe">
-                <v:stroke joinstyle="miter"/>
-                <v:path gradientshapeok="t" o:connecttype="rect"/>
-              </v:shapetype>
-              <v:shape id="Pole tekstowe 2" o:spid="_x0000_s1026" type="#_x0000_t202" style="position:absolute;margin-left:258pt;margin-top:10.7pt;width:263.95pt;height:222pt;z-index:251659264;visibility:visible;mso-wrap-style:square;mso-width-percent:0;mso-height-percent:0;mso-wrap-distance-left:9pt;mso-wrap-distance-top:3.6pt;mso-wrap-distance-right:9pt;mso-wrap-distance-bottom:3.6pt;mso-position-horizontal:absolute;mso-position-horizontal-relative:margin;mso-position-vertical:absolute;mso-position-vertical-relative:text;mso-width-percent:0;mso-height-percent:0;mso-width-relative:margin;mso-height-relative:margin;v-text-anchor:top" o:gfxdata="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" stroked="f">
+              <v:shape w14:anchorId="7F6D59CC" id="_x0000_s1028" type="#_x0000_t202" style="position:absolute;left:0;text-align:left;margin-left:258pt;margin-top:10.6pt;width:263.95pt;height:193.55pt;z-index:251659264;visibility:visible;mso-wrap-style:square;mso-width-percent:0;mso-height-percent:0;mso-wrap-distance-left:9pt;mso-wrap-distance-top:3.6pt;mso-wrap-distance-right:9pt;mso-wrap-distance-bottom:3.6pt;mso-position-horizontal:absolute;mso-position-horizontal-relative:margin;mso-position-vertical:absolute;mso-position-vertical-relative:text;mso-width-percent:0;mso-height-percent:0;mso-width-relative:margin;mso-height-relative:margin;v-text-anchor:top" o:gfxdata="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" stroked="f">
                 <v:textbox>
                   <w:txbxContent>
                     <w:p>
@@ -2306,13 +2418,6 @@
                           <w:szCs w:val="22"/>
                         </w:rPr>
                         <w:br/>
-                      </w:r>
-                      <w:r>
-                        <w:rPr>
-                          <w:rFonts w:ascii="Times New Roman" w:hAnsi="Times New Roman" w:cs="Times New Roman"/>
-                          <w:sz w:val="22"/>
-                          <w:szCs w:val="22"/>
-                        </w:rPr>
                         <w:t>#[przedmiot-uwagi]</w:t>
                       </w:r>
                     </w:p>

</xml_diff>

<commit_message>
Reverted database sync, updates issues and replace text
</commit_message>
<xml_diff>
--- a/SKS-Service-Manager/umowy/ukpl.docx
+++ b/SKS-Service-Manager/umowy/ukpl.docx
@@ -620,7 +620,7 @@
           <w:sz w:val="22"/>
           <w:szCs w:val="22"/>
         </w:rPr>
-        <w:t>#[przedmiot-wartosc-odestki]</w:t>
+        <w:t>0</w:t>
       </w:r>
       <w:r>
         <w:rPr>
@@ -833,15 +833,15 @@
           <w:sz w:val="22"/>
           <w:szCs w:val="22"/>
         </w:rPr>
+        <w:t>#[data-wystawienia+30]</w:t>
+      </w:r>
+      <w:r>
+        <w:rPr>
+          <w:rFonts w:ascii="Times New Roman" w:hAnsi="Times New Roman" w:cs="Times New Roman"/>
+          <w:sz w:val="22"/>
+          <w:szCs w:val="22"/>
+        </w:rPr>
         <w:t xml:space="preserve"> </w:t>
-      </w:r>
-      <w:r>
-        <w:rPr>
-          <w:rFonts w:ascii="Times New Roman" w:hAnsi="Times New Roman" w:cs="Times New Roman"/>
-          <w:sz w:val="22"/>
-          <w:szCs w:val="22"/>
-        </w:rPr>
-        <w:t>#[przedmiot-data-odbioru+23]</w:t>
       </w:r>
       <w:r>
         <w:rPr>
@@ -2188,7 +2188,15 @@
           <w:sz w:val="22"/>
           <w:szCs w:val="22"/>
         </w:rPr>
-        <w:t xml:space="preserve"> #[przedmiot-data-odbioru]</w:t>
+        <w:t xml:space="preserve"> </w:t>
+      </w:r>
+      <w:r>
+        <w:rPr>
+          <w:rFonts w:ascii="Times New Roman" w:hAnsi="Times New Roman" w:cs="Times New Roman"/>
+          <w:sz w:val="22"/>
+          <w:szCs w:val="22"/>
+        </w:rPr>
+        <w:t>#[data-wystawienia+7]</w:t>
       </w:r>
       <w:r>
         <w:rPr>
@@ -2248,7 +2256,7 @@
           <w:sz w:val="22"/>
           <w:szCs w:val="22"/>
         </w:rPr>
-        <w:t>#[przedmiot-data-odbioru+30]</w:t>
+        <w:t>#[data-wystawienia+30]</w:t>
       </w:r>
       <w:r>
         <w:rPr>

</xml_diff>

<commit_message>
Percentage changed to double.
</commit_message>
<xml_diff>
--- a/SKS-Service-Manager/umowy/ukpl.docx
+++ b/SKS-Service-Manager/umowy/ukpl.docx
@@ -2340,7 +2340,27 @@
           <w:sz w:val="22"/>
           <w:szCs w:val="22"/>
         </w:rPr>
-        <w:t xml:space="preserve"> (łącznie max: #[przedmiot-oplata] zł)</w:t>
+        <w:t xml:space="preserve"> (łącznie max: </w:t>
+      </w:r>
+      <w:r>
+        <w:rPr>
+          <w:rFonts w:ascii="Times New Roman" w:hAnsi="Times New Roman" w:cs="Times New Roman"/>
+          <w:b/>
+          <w:bCs/>
+          <w:sz w:val="22"/>
+          <w:szCs w:val="22"/>
+        </w:rPr>
+        <w:t>#[przedmiot-oplata-max]</w:t>
+      </w:r>
+      <w:r>
+        <w:rPr>
+          <w:rFonts w:ascii="Times New Roman" w:hAnsi="Times New Roman" w:cs="Times New Roman"/>
+          <w:b/>
+          <w:bCs/>
+          <w:sz w:val="22"/>
+          <w:szCs w:val="22"/>
+        </w:rPr>
+        <w:t>zł)</w:t>
       </w:r>
     </w:p>
     <w:p>

</xml_diff>